<commit_message>
Add classloader leak lab
</commit_message>
<xml_diff>
--- a/fedorawasdebug/WebSphere Application Server Troubleshooting and Performance Lab on Docker-Prep.docx
+++ b/fedorawasdebug/WebSphere Application Server Troubleshooting and Performance Lab on Docker-Prep.docx
@@ -1294,6 +1294,23 @@
     <w:p>
       <w:pPr>
         <w:pStyle w:val="TextBodySingle"/>
+      </w:pPr>
+      <w:r>
+        <w:t>Windows requires extra steps to configure remote desktop to connect to a container</w:t>
+      </w:r>
+      <w:r>
+        <w:rPr>
+          <w:rStyle w:val="FootnoteReference"/>
+        </w:rPr>
+        <w:footnoteReference w:id="1"/>
+      </w:r>
+      <w:r>
+        <w:t>:</w:t>
+      </w:r>
+    </w:p>
+    <w:p>
+      <w:pPr>
+        <w:pStyle w:val="TextBodySingle"/>
         <w:numPr>
           <w:ilvl w:val="1"/>
           <w:numId w:val="108"/>
@@ -1378,6 +1395,7 @@
         <w:rPr>
           <w:noProof/>
         </w:rPr>
+        <w:lastRenderedPageBreak/>
         <w:drawing>
           <wp:inline distT="0" distB="0" distL="0" distR="0" wp14:anchorId="5D0AF4C9" wp14:editId="5B87553E">
             <wp:extent cx="4558741" cy="2636408"/>
@@ -1448,11 +1466,7 @@
       </w:r>
       <w:proofErr w:type="spellEnd"/>
       <w:r>
-        <w:t xml:space="preserve">" -DisplayName "Remote Desktop Protocol" -Protocol </w:t>
-      </w:r>
-      <w:r>
-        <w:lastRenderedPageBreak/>
-        <w:t>TCP -</w:t>
+        <w:t>" -DisplayName "Remote Desktop Protocol" -Protocol TCP -</w:t>
       </w:r>
       <w:proofErr w:type="spellStart"/>
       <w:r>
@@ -1677,6 +1691,30 @@
       <w:r>
         <w:continuationSeparator/>
       </w:r>
+    </w:p>
+  </w:footnote>
+  <w:footnote w:id="1">
+    <w:p>
+      <w:pPr>
+        <w:pStyle w:val="FootnoteText"/>
+      </w:pPr>
+      <w:r>
+        <w:rPr>
+          <w:rStyle w:val="FootnoteReference"/>
+        </w:rPr>
+        <w:footnoteRef/>
+      </w:r>
+      <w:r>
+        <w:t xml:space="preserve"> </w:t>
+      </w:r>
+      <w:hyperlink r:id="rId1" w:history="1">
+        <w:r>
+          <w:rPr>
+            <w:rStyle w:val="Hyperlink"/>
+          </w:rPr>
+          <w:t>https://social.msdn.microsoft.com/Forums/en-US/872129e4-07a5-48c3-86f7-996854e7a920/how-to-connect-via-rdp-to-container?forum=windowscontainers</w:t>
+        </w:r>
+      </w:hyperlink>
     </w:p>
   </w:footnote>
 </w:footnotes>

</xml_diff>